<commit_message>
graph dua kata dan empat kata terbalik
</commit_message>
<xml_diff>
--- a/docs/article/Jurnal_Muhammad_Zalghornain.docx
+++ b/docs/article/Jurnal_Muhammad_Zalghornain.docx
@@ -12172,10 +12172,10 @@
           <w:noProof/>
         </w:rPr>
         <w:drawing>
-          <wp:inline distT="0" distB="0" distL="0" distR="0" wp14:anchorId="12E6CBAC" wp14:editId="10D141D3">
-            <wp:extent cx="3089910" cy="2053590"/>
-            <wp:effectExtent l="0" t="0" r="0" b="3810"/>
-            <wp:docPr id="4" name="Picture 4"/>
+          <wp:inline distT="0" distB="0" distL="0" distR="0" wp14:anchorId="4B34364C" wp14:editId="6F03A5C1">
+            <wp:extent cx="2984500" cy="2033827"/>
+            <wp:effectExtent l="0" t="0" r="6350" b="5080"/>
+            <wp:docPr id="3" name="Picture 3"/>
             <wp:cNvGraphicFramePr>
               <a:graphicFrameLocks xmlns:a="http://schemas.openxmlformats.org/drawingml/2006/main" noChangeAspect="1"/>
             </wp:cNvGraphicFramePr>
@@ -12183,7 +12183,7 @@
               <a:graphicData uri="http://schemas.openxmlformats.org/drawingml/2006/picture">
                 <pic:pic xmlns:pic="http://schemas.openxmlformats.org/drawingml/2006/picture">
                   <pic:nvPicPr>
-                    <pic:cNvPr id="0" name="Picture 5"/>
+                    <pic:cNvPr id="0" name="Picture 3"/>
                     <pic:cNvPicPr>
                       <a:picLocks noChangeAspect="1" noChangeArrowheads="1"/>
                     </pic:cNvPicPr>
@@ -12204,7 +12204,7 @@
                   <pic:spPr bwMode="auto">
                     <a:xfrm>
                       <a:off x="0" y="0"/>
-                      <a:ext cx="3089910" cy="2053590"/>
+                      <a:ext cx="2984500" cy="2033827"/>
                     </a:xfrm>
                     <a:prstGeom prst="rect">
                       <a:avLst/>
@@ -12228,14 +12228,18 @@
         <w:rPr>
           <w:i w:val="0"/>
           <w:iCs w:val="0"/>
-          <w:color w:val="auto"/>
-        </w:rPr>
-      </w:pPr>
-      <w:r>
-        <w:rPr>
-          <w:i w:val="0"/>
-          <w:iCs w:val="0"/>
-          <w:color w:val="auto"/>
+          <w:color w:val="000000" w:themeColor="text1"/>
+          <w:sz w:val="20"/>
+          <w:szCs w:val="20"/>
+        </w:rPr>
+      </w:pPr>
+      <w:r>
+        <w:rPr>
+          <w:i w:val="0"/>
+          <w:iCs w:val="0"/>
+          <w:color w:val="000000" w:themeColor="text1"/>
+          <w:sz w:val="20"/>
+          <w:szCs w:val="20"/>
         </w:rPr>
         <w:t xml:space="preserve">Gambar </w:t>
       </w:r>
@@ -12243,7 +12247,9 @@
         <w:rPr>
           <w:i w:val="0"/>
           <w:iCs w:val="0"/>
-          <w:color w:val="auto"/>
+          <w:color w:val="000000" w:themeColor="text1"/>
+          <w:sz w:val="20"/>
+          <w:szCs w:val="20"/>
         </w:rPr>
         <w:fldChar w:fldCharType="begin"/>
       </w:r>
@@ -12251,7 +12257,9 @@
         <w:rPr>
           <w:i w:val="0"/>
           <w:iCs w:val="0"/>
-          <w:color w:val="auto"/>
+          <w:color w:val="000000" w:themeColor="text1"/>
+          <w:sz w:val="20"/>
+          <w:szCs w:val="20"/>
         </w:rPr>
         <w:instrText xml:space="preserve"> SEQ Gambar \* ARABIC </w:instrText>
       </w:r>
@@ -12259,7 +12267,9 @@
         <w:rPr>
           <w:i w:val="0"/>
           <w:iCs w:val="0"/>
-          <w:color w:val="auto"/>
+          <w:color w:val="000000" w:themeColor="text1"/>
+          <w:sz w:val="20"/>
+          <w:szCs w:val="20"/>
         </w:rPr>
         <w:fldChar w:fldCharType="separate"/>
       </w:r>
@@ -12268,7 +12278,9 @@
           <w:i w:val="0"/>
           <w:iCs w:val="0"/>
           <w:noProof/>
-          <w:color w:val="auto"/>
+          <w:color w:val="000000" w:themeColor="text1"/>
+          <w:sz w:val="20"/>
+          <w:szCs w:val="20"/>
         </w:rPr>
         <w:t>5</w:t>
       </w:r>
@@ -12276,7 +12288,9 @@
         <w:rPr>
           <w:i w:val="0"/>
           <w:iCs w:val="0"/>
-          <w:color w:val="auto"/>
+          <w:color w:val="000000" w:themeColor="text1"/>
+          <w:sz w:val="20"/>
+          <w:szCs w:val="20"/>
         </w:rPr>
         <w:fldChar w:fldCharType="end"/>
       </w:r>
@@ -12284,7 +12298,9 @@
         <w:rPr>
           <w:i w:val="0"/>
           <w:iCs w:val="0"/>
-          <w:color w:val="auto"/>
+          <w:color w:val="000000" w:themeColor="text1"/>
+          <w:sz w:val="20"/>
+          <w:szCs w:val="20"/>
         </w:rPr>
         <w:t>. Jarak Antara Prediksi dengan Hasil Sebenarnya CBOW Dua Kata.</w:t>
       </w:r>
@@ -12301,10 +12317,10 @@
           <w:noProof/>
         </w:rPr>
         <w:drawing>
-          <wp:inline distT="0" distB="0" distL="0" distR="0" wp14:anchorId="7356DA74" wp14:editId="5DE75935">
-            <wp:extent cx="3089910" cy="2105660"/>
-            <wp:effectExtent l="0" t="0" r="0" b="8890"/>
-            <wp:docPr id="3" name="Picture 3"/>
+          <wp:inline distT="0" distB="0" distL="0" distR="0" wp14:anchorId="1D4AFC8A" wp14:editId="2F1490A0">
+            <wp:extent cx="2984500" cy="1983533"/>
+            <wp:effectExtent l="0" t="0" r="6350" b="0"/>
+            <wp:docPr id="4" name="Picture 4"/>
             <wp:cNvGraphicFramePr>
               <a:graphicFrameLocks xmlns:a="http://schemas.openxmlformats.org/drawingml/2006/main" noChangeAspect="1"/>
             </wp:cNvGraphicFramePr>
@@ -12312,7 +12328,7 @@
               <a:graphicData uri="http://schemas.openxmlformats.org/drawingml/2006/picture">
                 <pic:pic xmlns:pic="http://schemas.openxmlformats.org/drawingml/2006/picture">
                   <pic:nvPicPr>
-                    <pic:cNvPr id="0" name="Picture 3"/>
+                    <pic:cNvPr id="0" name="Picture 5"/>
                     <pic:cNvPicPr>
                       <a:picLocks noChangeAspect="1" noChangeArrowheads="1"/>
                     </pic:cNvPicPr>
@@ -12333,7 +12349,7 @@
                   <pic:spPr bwMode="auto">
                     <a:xfrm>
                       <a:off x="0" y="0"/>
-                      <a:ext cx="3089910" cy="2105660"/>
+                      <a:ext cx="2984500" cy="1983533"/>
                     </a:xfrm>
                     <a:prstGeom prst="rect">
                       <a:avLst/>
@@ -12357,14 +12373,18 @@
         <w:rPr>
           <w:i w:val="0"/>
           <w:iCs w:val="0"/>
-          <w:color w:val="auto"/>
-        </w:rPr>
-      </w:pPr>
-      <w:r>
-        <w:rPr>
-          <w:i w:val="0"/>
-          <w:iCs w:val="0"/>
-          <w:color w:val="auto"/>
+          <w:color w:val="000000" w:themeColor="text1"/>
+          <w:sz w:val="20"/>
+          <w:szCs w:val="20"/>
+        </w:rPr>
+      </w:pPr>
+      <w:r>
+        <w:rPr>
+          <w:i w:val="0"/>
+          <w:iCs w:val="0"/>
+          <w:color w:val="000000" w:themeColor="text1"/>
+          <w:sz w:val="20"/>
+          <w:szCs w:val="20"/>
         </w:rPr>
         <w:t xml:space="preserve">Gambar </w:t>
       </w:r>
@@ -12372,7 +12392,9 @@
         <w:rPr>
           <w:i w:val="0"/>
           <w:iCs w:val="0"/>
-          <w:color w:val="auto"/>
+          <w:color w:val="000000" w:themeColor="text1"/>
+          <w:sz w:val="20"/>
+          <w:szCs w:val="20"/>
         </w:rPr>
         <w:fldChar w:fldCharType="begin"/>
       </w:r>
@@ -12380,7 +12402,9 @@
         <w:rPr>
           <w:i w:val="0"/>
           <w:iCs w:val="0"/>
-          <w:color w:val="auto"/>
+          <w:color w:val="000000" w:themeColor="text1"/>
+          <w:sz w:val="20"/>
+          <w:szCs w:val="20"/>
         </w:rPr>
         <w:instrText xml:space="preserve"> SEQ Gambar \* ARABIC </w:instrText>
       </w:r>
@@ -12388,7 +12412,9 @@
         <w:rPr>
           <w:i w:val="0"/>
           <w:iCs w:val="0"/>
-          <w:color w:val="auto"/>
+          <w:color w:val="000000" w:themeColor="text1"/>
+          <w:sz w:val="20"/>
+          <w:szCs w:val="20"/>
         </w:rPr>
         <w:fldChar w:fldCharType="separate"/>
       </w:r>
@@ -12397,7 +12423,9 @@
           <w:i w:val="0"/>
           <w:iCs w:val="0"/>
           <w:noProof/>
-          <w:color w:val="auto"/>
+          <w:color w:val="000000" w:themeColor="text1"/>
+          <w:sz w:val="20"/>
+          <w:szCs w:val="20"/>
         </w:rPr>
         <w:t>6</w:t>
       </w:r>
@@ -12405,15 +12433,21 @@
         <w:rPr>
           <w:i w:val="0"/>
           <w:iCs w:val="0"/>
-          <w:color w:val="auto"/>
+          <w:color w:val="000000" w:themeColor="text1"/>
+          <w:sz w:val="20"/>
+          <w:szCs w:val="20"/>
         </w:rPr>
         <w:fldChar w:fldCharType="end"/>
       </w:r>
       <w:r>
         <w:rPr>
-          <w:i w:val="0"/>
-          <w:iCs w:val="0"/>
-          <w:color w:val="auto"/>
+          <w:rFonts w:eastAsiaTheme="minorEastAsia"/>
+          <w:i w:val="0"/>
+          <w:iCs w:val="0"/>
+          <w:color w:val="000000" w:themeColor="text1"/>
+          <w:sz w:val="20"/>
+          <w:szCs w:val="20"/>
+          <w:lang w:eastAsia="ja-JP"/>
         </w:rPr>
         <w:t>. Jarak Antara Prediksi dengan Hasil Sebenarnya CBOW Empat Kata.</w:t>
       </w:r>

</xml_diff>